<commit_message>
Milestone 3 official release.
</commit_message>
<xml_diff>
--- a/comp-3512-asg-2-fall-2021-version-4.docx
+++ b/comp-3512-asg-2-fall-2021-version-4.docx
@@ -1,6 +1,6 @@
 
 <file path=word/document.xml><?xml version="1.0" encoding="utf-8"?>
-<w:document xmlns:wpc="http://schemas.microsoft.com/office/word/2010/wordprocessingCanvas" xmlns:cx="http://schemas.microsoft.com/office/drawing/2014/chartex" xmlns:cx1="http://schemas.microsoft.com/office/drawing/2015/9/8/chartex" xmlns:cx2="http://schemas.microsoft.com/office/drawing/2015/10/21/chartex" xmlns:cx3="http://schemas.microsoft.com/office/drawing/2016/5/9/chartex" xmlns:cx4="http://schemas.microsoft.com/office/drawing/2016/5/10/chartex" xmlns:cx5="http://schemas.microsoft.com/office/drawing/2016/5/11/chartex" xmlns:cx6="http://schemas.microsoft.com/office/drawing/2016/5/12/chartex" xmlns:cx7="http://schemas.microsoft.com/office/drawing/2016/5/13/chartex" xmlns:cx8="http://schemas.microsoft.com/office/drawing/2016/5/14/chartex" xmlns:mc="http://schemas.openxmlformats.org/markup-compatibility/2006" xmlns:aink="http://schemas.microsoft.com/office/drawing/2016/ink" xmlns:am3d="http://schemas.microsoft.com/office/drawing/2017/model3d" xmlns:o="urn:schemas-microsoft-com:office:office" xmlns:r="http://schemas.openxmlformats.org/officeDocument/2006/relationships" xmlns:m="http://schemas.openxmlformats.org/officeDocument/2006/math" xmlns:v="urn:schemas-microsoft-com:vml" xmlns:wp14="http://schemas.microsoft.com/office/word/2010/wordprocessingDrawing" xmlns:wp="http://schemas.openxmlformats.org/drawingml/2006/wordprocessingDrawing" xmlns:w10="urn:schemas-microsoft-com:office:word" xmlns:w="http://schemas.openxmlformats.org/wordprocessingml/2006/main" xmlns:w14="http://schemas.microsoft.com/office/word/2010/wordml" xmlns:w15="http://schemas.microsoft.com/office/word/2012/wordml" xmlns:w16cex="http://schemas.microsoft.com/office/word/2018/wordml/cex" xmlns:w16cid="http://schemas.microsoft.com/office/word/2016/wordml/cid" xmlns:w16="http://schemas.microsoft.com/office/word/2018/wordml" xmlns:w16sdtdh="http://schemas.microsoft.com/office/word/2020/wordml/sdtdatahash" xmlns:w16se="http://schemas.microsoft.com/office/word/2015/wordml/symex" xmlns:wpg="http://schemas.microsoft.com/office/word/2010/wordprocessingGroup" xmlns:wpi="http://schemas.microsoft.com/office/word/2010/wordprocessingInk" xmlns:wne="http://schemas.microsoft.com/office/word/2006/wordml" xmlns:wps="http://schemas.microsoft.com/office/word/2010/wordprocessingShape" mc:Ignorable="w14 w15 w16se w16cid w16 w16cex w16sdtdh wp14">
+<w:document xmlns:wpc="http://schemas.microsoft.com/office/word/2010/wordprocessingCanvas" xmlns:cx="http://schemas.microsoft.com/office/drawing/2014/chartex" xmlns:cx1="http://schemas.microsoft.com/office/drawing/2015/9/8/chartex" xmlns:mc="http://schemas.openxmlformats.org/markup-compatibility/2006" xmlns:o="urn:schemas-microsoft-com:office:office" xmlns:r="http://schemas.openxmlformats.org/officeDocument/2006/relationships" xmlns:m="http://schemas.openxmlformats.org/officeDocument/2006/math" xmlns:v="urn:schemas-microsoft-com:vml" xmlns:wp14="http://schemas.microsoft.com/office/word/2010/wordprocessingDrawing" xmlns:wp="http://schemas.openxmlformats.org/drawingml/2006/wordprocessingDrawing" xmlns:w10="urn:schemas-microsoft-com:office:word" xmlns:w="http://schemas.openxmlformats.org/wordprocessingml/2006/main" xmlns:w14="http://schemas.microsoft.com/office/word/2010/wordml" xmlns:w15="http://schemas.microsoft.com/office/word/2012/wordml" xmlns:w16se="http://schemas.microsoft.com/office/word/2015/wordml/symex" xmlns:wpg="http://schemas.microsoft.com/office/word/2010/wordprocessingGroup" xmlns:wpi="http://schemas.microsoft.com/office/word/2010/wordprocessingInk" xmlns:wne="http://schemas.microsoft.com/office/word/2006/wordml" xmlns:wps="http://schemas.microsoft.com/office/word/2010/wordprocessingShape" mc:Ignorable="w14 w15 w16se wp14">
   <w:body>
     <w:p>
       <w:pPr>
@@ -30,7 +30,7 @@
           <w:i/>
           <w:sz w:val="24"/>
         </w:rPr>
-        <w:t>3</w:t>
+        <w:t>4</w:t>
       </w:r>
       <w:r>
         <w:rPr>
@@ -65,7 +65,7 @@
           <w:i/>
           <w:sz w:val="24"/>
         </w:rPr>
-        <w:t>2</w:t>
+        <w:t>4</w:t>
       </w:r>
       <w:r>
         <w:rPr>
@@ -96,7 +96,7 @@
         <w:t xml:space="preserve">and pages </w:t>
       </w:r>
       <w:r>
-        <w:t>will develop over time; that is, this assignment specification is a living document that will grow over the next several weeks.</w:t>
+        <w:t>will develop over time; this assignment specification is a living document that will grow over the next several weeks.</w:t>
       </w:r>
     </w:p>
     <w:p>
@@ -195,7 +195,19 @@
         <w:rPr>
           <w:b/>
         </w:rPr>
-        <w:t xml:space="preserve">Be sure to consult the instructor at least one week prior to </w:t>
+        <w:t xml:space="preserve">Be sure to consult the instructor at least one week </w:t>
+      </w:r>
+      <w:r>
+        <w:rPr>
+          <w:b/>
+        </w:rPr>
+        <w:t>before</w:t>
+      </w:r>
+      <w:r>
+        <w:rPr>
+          <w:b/>
+        </w:rPr>
+        <w:t xml:space="preserve"> </w:t>
       </w:r>
       <w:r>
         <w:rPr>
@@ -207,13 +219,37 @@
         <w:rPr>
           <w:b/>
         </w:rPr>
-        <w:t xml:space="preserve"> due date if your group is experiencing serious problems in this regard</w:t>
-      </w:r>
-      <w:r>
-        <w:rPr>
-          <w:b/>
-        </w:rPr>
-        <w:t xml:space="preserve"> (but by then it’s almost too late)</w:t>
+        <w:t xml:space="preserve"> due date if your group is experiencing se</w:t>
+      </w:r>
+      <w:r>
+        <w:rPr>
+          <w:b/>
+        </w:rPr>
+        <w:t>vere</w:t>
+      </w:r>
+      <w:r>
+        <w:rPr>
+          <w:b/>
+        </w:rPr>
+        <w:t xml:space="preserve"> problems in this regard</w:t>
+      </w:r>
+      <w:r>
+        <w:rPr>
+          <w:b/>
+        </w:rPr>
+        <w:t xml:space="preserve"> (but by then</w:t>
+      </w:r>
+      <w:r>
+        <w:rPr>
+          <w:b/>
+        </w:rPr>
+        <w:t>,</w:t>
+      </w:r>
+      <w:r>
+        <w:rPr>
+          <w:b/>
+        </w:rPr>
+        <w:t xml:space="preserve"> it’s almost too late)</w:t>
       </w:r>
       <w:r>
         <w:rPr>
@@ -225,21 +261,7 @@
         <w:rPr>
           <w:b/>
         </w:rPr>
-        <w:t xml:space="preserve"> If you are having problems two weeks before the due date with a group member, then there is probably </w:t>
-      </w:r>
-      <w:proofErr w:type="gramStart"/>
-      <w:r>
-        <w:rPr>
-          <w:b/>
-        </w:rPr>
-        <w:t>a sufficient amount of</w:t>
-      </w:r>
-      <w:proofErr w:type="gramEnd"/>
-      <w:r>
-        <w:rPr>
-          <w:b/>
-        </w:rPr>
-        <w:t xml:space="preserve"> time to rectify the problems!</w:t>
+        <w:t xml:space="preserve"> If you are having problems two weeks before the due date with a group member, then there is probably a sufficient amount of time to rectify the problems!</w:t>
       </w:r>
     </w:p>
     <w:p>
@@ -275,167 +297,168 @@
         <w:t xml:space="preserve">Your second assignment will replicate some of the functionality from assignment 1, but </w:t>
       </w:r>
       <w:r>
-        <w:t xml:space="preserve">is not a single-page application; </w:t>
+        <w:t>is not a single-page application; instead</w:t>
+      </w:r>
+      <w:r>
+        <w:t>,</w:t>
+      </w:r>
+      <w:r>
+        <w:t xml:space="preserve"> multiple pages in PHP are needed</w:t>
+      </w:r>
+      <w:r>
+        <w:t xml:space="preserve">. </w:t>
+      </w:r>
+      <w:r>
+        <w:t>Some of these pages also use JavaScript but others don’t.</w:t>
+      </w:r>
+    </w:p>
+    <w:p>
+      <w:pPr>
+        <w:spacing w:after="160" w:line="259" w:lineRule="auto"/>
+      </w:pPr>
+      <w:r>
+        <w:rPr>
+          <w:b/>
+        </w:rPr>
+        <w:t xml:space="preserve">Visual </w:t>
+      </w:r>
+      <w:r>
+        <w:rPr>
+          <w:b/>
+        </w:rPr>
+        <w:t xml:space="preserve">Design: </w:t>
+      </w:r>
+      <w:r>
+        <w:t xml:space="preserve">Your pages </w:t>
+      </w:r>
+      <w:r>
+        <w:t xml:space="preserve">will be marked on a desktop computer, but your site needs to be usable at </w:t>
+      </w:r>
+      <w:r>
+        <w:t xml:space="preserve">mobile </w:t>
+      </w:r>
+      <w:r>
+        <w:t>sizes</w:t>
+      </w:r>
+      <w:r>
+        <w:t xml:space="preserve">. </w:t>
+      </w:r>
+      <w:r>
+        <w:t>I will be testing the site in Chrome at mobile L and laptop L sizes</w:t>
+      </w:r>
+      <w:r>
+        <w:t xml:space="preserve">. You should </w:t>
+      </w:r>
+      <w:r>
+        <w:t xml:space="preserve">still </w:t>
+      </w:r>
+      <w:r>
+        <w:t>use media queries</w:t>
+      </w:r>
+      <w:r>
+        <w:t xml:space="preserve"> as I will also test </w:t>
+      </w:r>
+      <w:r>
+        <w:t xml:space="preserve">your </w:t>
+      </w:r>
+      <w:r>
+        <w:t xml:space="preserve">pages </w:t>
+      </w:r>
+      <w:r>
+        <w:t xml:space="preserve">with </w:t>
+      </w:r>
+      <w:r>
+        <w:t xml:space="preserve">a </w:t>
+      </w:r>
+      <w:r>
+        <w:t>smaller</w:t>
+      </w:r>
+      <w:r>
+        <w:t>-</w:t>
+      </w:r>
+      <w:r>
+        <w:t>width</w:t>
+      </w:r>
+      <w:r>
+        <w:t xml:space="preserve"> browser </w:t>
+      </w:r>
+      <w:r>
+        <w:t xml:space="preserve">size </w:t>
+      </w:r>
+      <w:r>
+        <w:t xml:space="preserve">to ensure it looks reasonable at the </w:t>
+      </w:r>
+      <w:r>
+        <w:t>mobile</w:t>
+      </w:r>
+      <w:r>
+        <w:t xml:space="preserve"> sizes.</w:t>
+      </w:r>
+    </w:p>
+    <w:p>
+      <w:pPr>
+        <w:spacing w:after="160" w:line="259" w:lineRule="auto"/>
+      </w:pPr>
+      <w:r>
+        <w:rPr>
+          <w:b/>
+        </w:rPr>
+        <w:t>Header</w:t>
+      </w:r>
+      <w:r>
+        <w:t xml:space="preserve">: Each page will have a header at the top that will contain </w:t>
+      </w:r>
+      <w:r>
+        <w:t>a site-appropriate</w:t>
+      </w:r>
+      <w:r>
+        <w:t xml:space="preserve"> logo and a </w:t>
+      </w:r>
+      <w:r>
+        <w:t xml:space="preserve">navigation </w:t>
+      </w:r>
+      <w:r>
+        <w:t>menu</w:t>
+      </w:r>
+      <w:r>
+        <w:t xml:space="preserve">. For smaller browser sizes, you will instead need a “hamburger” menu, </w:t>
+      </w:r>
+      <w:r>
+        <w:t xml:space="preserve">that </w:t>
+      </w:r>
+      <w:r>
+        <w:t>is, a responsive navigation bar</w:t>
+      </w:r>
+      <w:r>
+        <w:t xml:space="preserve">. There are many examples online of the necessary CSS and JavaScript for this to work. If you </w:t>
+      </w:r>
+      <w:r>
+        <w:t>use</w:t>
+      </w:r>
+      <w:r>
+        <w:t xml:space="preserve"> </w:t>
+      </w:r>
+      <w:proofErr w:type="spellStart"/>
+      <w:r>
+        <w:t>CSS+JavaScript</w:t>
+      </w:r>
+      <w:proofErr w:type="spellEnd"/>
+      <w:r>
+        <w:t xml:space="preserve"> you find online, please be sure to document this </w:t>
+      </w:r>
+      <w:r>
+        <w:t>o</w:t>
+      </w:r>
+      <w:r>
+        <w:t xml:space="preserve">n the </w:t>
       </w:r>
       <w:proofErr w:type="gramStart"/>
       <w:r>
-        <w:t>instead</w:t>
+        <w:t>About</w:t>
       </w:r>
       <w:proofErr w:type="gramEnd"/>
       <w:r>
-        <w:t xml:space="preserve"> multiple pages in PHP are needed</w:t>
-      </w:r>
-      <w:r>
-        <w:t xml:space="preserve">. </w:t>
-      </w:r>
-      <w:r>
-        <w:t>Some of these pages also use JavaScript but others don’t.</w:t>
-      </w:r>
-    </w:p>
-    <w:p>
-      <w:pPr>
-        <w:spacing w:after="160" w:line="259" w:lineRule="auto"/>
-      </w:pPr>
-      <w:r>
-        <w:rPr>
-          <w:b/>
-        </w:rPr>
-        <w:t xml:space="preserve">Visual </w:t>
-      </w:r>
-      <w:r>
-        <w:rPr>
-          <w:b/>
-        </w:rPr>
-        <w:t xml:space="preserve">Design: </w:t>
-      </w:r>
-      <w:r>
-        <w:t xml:space="preserve">Your pages </w:t>
-      </w:r>
-      <w:r>
-        <w:t xml:space="preserve">will be marked on a desktop computer, but your site needs to be usable at </w:t>
-      </w:r>
-      <w:r>
-        <w:t xml:space="preserve">mobile </w:t>
-      </w:r>
-      <w:r>
-        <w:t>sizes</w:t>
-      </w:r>
-      <w:r>
-        <w:t xml:space="preserve">. That is, I will be </w:t>
-      </w:r>
-      <w:r>
-        <w:t xml:space="preserve">mainly </w:t>
-      </w:r>
-      <w:r>
-        <w:t xml:space="preserve">testing </w:t>
-      </w:r>
-      <w:r>
-        <w:t xml:space="preserve">and evaluating </w:t>
-      </w:r>
-      <w:r>
-        <w:t xml:space="preserve">this assignment using a browser with a </w:t>
-      </w:r>
-      <w:r>
-        <w:t>large</w:t>
-      </w:r>
-      <w:r>
-        <w:t xml:space="preserve"> browser width, say </w:t>
-      </w:r>
-      <w:r>
-        <w:t>1200</w:t>
-      </w:r>
-      <w:r>
-        <w:t xml:space="preserve"> pixels </w:t>
-      </w:r>
-      <w:r>
-        <w:t xml:space="preserve">wide. You should </w:t>
-      </w:r>
-      <w:r>
-        <w:t xml:space="preserve">still </w:t>
-      </w:r>
-      <w:r>
-        <w:t>use media queries</w:t>
-      </w:r>
-      <w:r>
-        <w:t xml:space="preserve"> as I will also test </w:t>
-      </w:r>
-      <w:r>
-        <w:t xml:space="preserve">your </w:t>
-      </w:r>
-      <w:r>
-        <w:t xml:space="preserve">pages </w:t>
-      </w:r>
-      <w:r>
-        <w:t xml:space="preserve">with </w:t>
-      </w:r>
-      <w:r>
-        <w:t xml:space="preserve">a </w:t>
-      </w:r>
-      <w:r>
-        <w:t>smaller</w:t>
-      </w:r>
-      <w:r>
-        <w:t>-</w:t>
-      </w:r>
-      <w:r>
-        <w:t>width</w:t>
-      </w:r>
-      <w:r>
-        <w:t xml:space="preserve"> browser </w:t>
-      </w:r>
-      <w:r>
-        <w:t xml:space="preserve">size </w:t>
-      </w:r>
-      <w:r>
-        <w:t xml:space="preserve">to ensure it looks reasonable at the </w:t>
-      </w:r>
-      <w:r>
-        <w:t>mobile</w:t>
-      </w:r>
-      <w:r>
-        <w:t xml:space="preserve"> sizes.</w:t>
-      </w:r>
-    </w:p>
-    <w:p>
-      <w:pPr>
-        <w:spacing w:after="160" w:line="259" w:lineRule="auto"/>
-      </w:pPr>
-      <w:r>
-        <w:rPr>
-          <w:b/>
-        </w:rPr>
-        <w:t>Header</w:t>
-      </w:r>
-      <w:r>
-        <w:t xml:space="preserve">: Each page will have a header at the top that will contain some type of logo and a </w:t>
-      </w:r>
-      <w:proofErr w:type="gramStart"/>
-      <w:r>
-        <w:t xml:space="preserve">navigation </w:t>
-      </w:r>
-      <w:r>
-        <w:t xml:space="preserve"> menu</w:t>
-      </w:r>
-      <w:proofErr w:type="gramEnd"/>
-      <w:r>
-        <w:t xml:space="preserve">. For smaller browser sizes, you will instead need a “hamburger” menu, </w:t>
-      </w:r>
-      <w:r>
-        <w:t xml:space="preserve">that </w:t>
-      </w:r>
-      <w:r>
-        <w:t>is, a responsive navigation bar</w:t>
-      </w:r>
-      <w:r>
-        <w:t xml:space="preserve">. There are many examples online of the necessary CSS and JavaScript for this to work. If you make use of </w:t>
-      </w:r>
-      <w:proofErr w:type="spellStart"/>
-      <w:r>
-        <w:t>CSS+JavaScript</w:t>
-      </w:r>
-      <w:proofErr w:type="spellEnd"/>
-      <w:r>
-        <w:t xml:space="preserve"> you find online, please be sure to document this in the About page. The header/hamburger menu should have the following links/options: </w:t>
+        <w:t xml:space="preserve"> page. The header/hamburger menu should have the following links/options: </w:t>
       </w:r>
     </w:p>
     <w:p>
@@ -451,7 +474,13 @@
         <w:t>Home</w:t>
       </w:r>
       <w:r>
-        <w:t xml:space="preserve"> (when user is not logged in)</w:t>
+        <w:t xml:space="preserve"> (when </w:t>
+      </w:r>
+      <w:r>
+        <w:t xml:space="preserve">a </w:t>
+      </w:r>
+      <w:r>
+        <w:t>user is not logged in)</w:t>
       </w:r>
     </w:p>
     <w:p>
@@ -464,7 +493,13 @@
         <w:spacing w:after="160" w:line="259" w:lineRule="auto"/>
       </w:pPr>
       <w:r>
-        <w:t xml:space="preserve">Home (when user is logged in…when this is true, we’ll also </w:t>
+        <w:t xml:space="preserve">Home (when </w:t>
+      </w:r>
+      <w:r>
+        <w:t xml:space="preserve">a </w:t>
+      </w:r>
+      <w:r>
+        <w:t xml:space="preserve">user is logged in…when this is true, we’ll also </w:t>
       </w:r>
       <w:r>
         <w:t>refer to</w:t>
@@ -538,7 +573,13 @@
         <w:t>Favorites</w:t>
       </w:r>
       <w:r>
-        <w:t>. Should only be available once user is logged in.</w:t>
+        <w:t xml:space="preserve">. (only </w:t>
+      </w:r>
+      <w:r>
+        <w:t xml:space="preserve">available once </w:t>
+      </w:r>
+      <w:r>
+        <w:t>a user is logged in)</w:t>
       </w:r>
     </w:p>
     <w:p>
@@ -554,7 +595,43 @@
         <w:t>Login/Logout</w:t>
       </w:r>
       <w:r>
-        <w:t>. If user is not logged in, then the option should be Login; if user is already logged in, then option should be Logout.</w:t>
+        <w:t xml:space="preserve">. If </w:t>
+      </w:r>
+      <w:r>
+        <w:t xml:space="preserve">a </w:t>
+      </w:r>
+      <w:r>
+        <w:t xml:space="preserve">user is not logged in, then the option should be </w:t>
+      </w:r>
+      <w:r>
+        <w:rPr>
+          <w:b/>
+        </w:rPr>
+        <w:t>Login</w:t>
+      </w:r>
+      <w:r>
+        <w:t xml:space="preserve">; if </w:t>
+      </w:r>
+      <w:r>
+        <w:t xml:space="preserve">a </w:t>
+      </w:r>
+      <w:r>
+        <w:t xml:space="preserve">user is already logged in, then </w:t>
+      </w:r>
+      <w:r>
+        <w:t xml:space="preserve">the </w:t>
+      </w:r>
+      <w:r>
+        <w:t xml:space="preserve">option should be </w:t>
+      </w:r>
+      <w:r>
+        <w:rPr>
+          <w:b/>
+        </w:rPr>
+        <w:t>Logout</w:t>
+      </w:r>
+      <w:r>
+        <w:t>.</w:t>
       </w:r>
     </w:p>
     <w:p>
@@ -576,10 +653,22 @@
         <w:t xml:space="preserve"> </w:t>
       </w:r>
       <w:r>
-        <w:t>S</w:t>
-      </w:r>
-      <w:r>
-        <w:t xml:space="preserve">hould only be available if the user isn’t logged in. </w:t>
+        <w:t xml:space="preserve">(only </w:t>
+      </w:r>
+      <w:r>
+        <w:t>availa</w:t>
+      </w:r>
+      <w:r>
+        <w:t xml:space="preserve">ble if </w:t>
+      </w:r>
+      <w:r>
+        <w:t>a</w:t>
+      </w:r>
+      <w:r>
+        <w:t xml:space="preserve"> user isn’t logged in)</w:t>
+      </w:r>
+      <w:r>
+        <w:t xml:space="preserve"> </w:t>
       </w:r>
     </w:p>
     <w:p>
@@ -590,7 +679,25 @@
         </w:rPr>
       </w:pPr>
       <w:r>
-        <w:t xml:space="preserve">Note: the sketches in this assignment specification are meant to show functionality, not design. Here I’ve shown content as boxes, but you could do them as rectangles, circles, icons, simple links, etc. Make your pages look nicer than these sketches! </w:t>
+        <w:t xml:space="preserve">Note: the sketches in this assignment specification are meant to show </w:t>
+      </w:r>
+      <w:r>
+        <w:rPr>
+          <w:i/>
+        </w:rPr>
+        <w:t>functionality</w:t>
+      </w:r>
+      <w:r>
+        <w:t xml:space="preserve">, not </w:t>
+      </w:r>
+      <w:r>
+        <w:rPr>
+          <w:i/>
+        </w:rPr>
+        <w:t>design</w:t>
+      </w:r>
+      <w:r>
+        <w:t xml:space="preserve">. Here I’ve shown content as boxes, but you could do them as rectangles, circles, icons, simple links, etc. Make your pages look nicer than these sketches! </w:t>
       </w:r>
       <w:r>
         <w:rPr>
@@ -617,6 +724,12 @@
         <w:t xml:space="preserve"> (Not Logged In)</w:t>
       </w:r>
       <w:r>
+        <w:rPr>
+          <w:b/>
+        </w:rPr>
+        <w:t xml:space="preserve"> Page</w:t>
+      </w:r>
+      <w:r>
         <w:t xml:space="preserve">: The main page for the assignment. This file </w:t>
       </w:r>
       <w:r>
@@ -666,10 +779,22 @@
         <w:t xml:space="preserve">home page </w:t>
       </w:r>
       <w:r>
-        <w:t>when user hasn’t logged in</w:t>
-      </w:r>
-      <w:r>
-        <w:t xml:space="preserve">; the second show the home page </w:t>
+        <w:t xml:space="preserve">when </w:t>
+      </w:r>
+      <w:r>
+        <w:t xml:space="preserve">a </w:t>
+      </w:r>
+      <w:r>
+        <w:t>user hasn’t logged in</w:t>
+      </w:r>
+      <w:r>
+        <w:t>; the second show</w:t>
+      </w:r>
+      <w:r>
+        <w:t>s</w:t>
+      </w:r>
+      <w:r>
+        <w:t xml:space="preserve"> the home page </w:t>
       </w:r>
       <w:r>
         <w:t>after a user has logged in.</w:t>
@@ -688,11 +813,28 @@
       <w:r>
         <w:t xml:space="preserve">The search box should take the user to the </w:t>
       </w:r>
-      <w:r>
-        <w:t>browse/</w:t>
-      </w:r>
-      <w:r>
-        <w:t>search page</w:t>
+      <w:proofErr w:type="spellStart"/>
+      <w:r>
+        <w:t>B</w:t>
+      </w:r>
+      <w:r>
+        <w:t>owse</w:t>
+      </w:r>
+      <w:proofErr w:type="spellEnd"/>
+      <w:r>
+        <w:t>/</w:t>
+      </w:r>
+      <w:r>
+        <w:t>S</w:t>
+      </w:r>
+      <w:r>
+        <w:t xml:space="preserve">earch </w:t>
+      </w:r>
+      <w:r>
+        <w:t>P</w:t>
+      </w:r>
+      <w:r>
+        <w:t>age</w:t>
       </w:r>
       <w:r>
         <w:t xml:space="preserve"> (i.e., it should show results as if the user performed a photo title filter action)</w:t>
@@ -778,6 +920,12 @@
         <w:t xml:space="preserve"> aka Profile</w:t>
       </w:r>
       <w:r>
+        <w:rPr>
+          <w:b/>
+        </w:rPr>
+        <w:t xml:space="preserve"> Page</w:t>
+      </w:r>
+      <w:r>
         <w:t xml:space="preserve">: </w:t>
       </w:r>
       <w:r>
@@ -804,15 +952,7 @@
         <w:spacing w:after="160" w:line="259" w:lineRule="auto"/>
       </w:pPr>
       <w:r>
-        <w:t xml:space="preserve">Also display maybe 10-12 recommended photos the user “may” like. How to do this? Ideally, if you had several additional months to work on this assignment, you would create a recommendation engine using some type of Machine Learning algorithm. But given the time constraints, simply </w:t>
-      </w:r>
-      <w:proofErr w:type="gramStart"/>
-      <w:r>
-        <w:t>show:</w:t>
-      </w:r>
-      <w:proofErr w:type="gramEnd"/>
-      <w:r>
-        <w:t xml:space="preserve"> images with the same country and city to those they own or have favorited, or for favorited images by the same user. It’s possible for a new user who hasn’t uploaded or favorited any images, that you don’t have anything to base this Like algorithm on. In that case, show the most recent (i.e., the last) 10-12 photos in the </w:t>
+        <w:t xml:space="preserve">Also display maybe 10-12 recommended photos the user “may” like. How to do this? Ideally, if you had several additional months to work on this assignment, you would create a recommendation engine using some type of Machine Learning algorithm. But given the time constraints, simply show: images with the same country and city to those they own or have favorited, or for favorited images by the same user. It’s possible for a new user who hasn’t uploaded or favorited any images, that you don’t have anything to base this Like algorithm on. In that case, show the most recent (i.e., the last) 10-12 photos in the </w:t>
       </w:r>
       <w:proofErr w:type="spellStart"/>
       <w:r>
@@ -1026,39 +1166,39 @@
       </w:r>
       <w:proofErr w:type="spellEnd"/>
       <w:r>
-        <w:t xml:space="preserve"> page, but with a </w:t>
+        <w:t xml:space="preserve"> page, but with a query</w:t>
+      </w:r>
+      <w:r>
+        <w:t xml:space="preserve"> </w:t>
+      </w:r>
+      <w:r>
+        <w:t xml:space="preserve">string parameter indicating which country to display (e.g., </w:t>
       </w:r>
       <w:proofErr w:type="spellStart"/>
       <w:r>
-        <w:t>querystring</w:t>
+        <w:rPr>
+          <w:rFonts w:ascii="Source Code Pro Light" w:hAnsi="Source Code Pro Light"/>
+          <w:sz w:val="18"/>
+        </w:rPr>
+        <w:t>single-country</w:t>
+      </w:r>
+      <w:r>
+        <w:rPr>
+          <w:rFonts w:ascii="Source Code Pro Light" w:hAnsi="Source Code Pro Light"/>
+          <w:sz w:val="18"/>
+        </w:rPr>
+        <w:t>.php</w:t>
+      </w:r>
+      <w:proofErr w:type="gramStart"/>
+      <w:r>
+        <w:rPr>
+          <w:rFonts w:ascii="Source Code Pro Light" w:hAnsi="Source Code Pro Light"/>
+          <w:sz w:val="18"/>
+        </w:rPr>
+        <w:t>?iso</w:t>
       </w:r>
       <w:proofErr w:type="spellEnd"/>
-      <w:r>
-        <w:t xml:space="preserve"> parameter indicating which country to display (e.g., </w:t>
-      </w:r>
-      <w:proofErr w:type="spellStart"/>
-      <w:r>
-        <w:rPr>
-          <w:rFonts w:ascii="Source Code Pro Light" w:hAnsi="Source Code Pro Light"/>
-          <w:sz w:val="18"/>
-        </w:rPr>
-        <w:t>single-country</w:t>
-      </w:r>
-      <w:r>
-        <w:rPr>
-          <w:rFonts w:ascii="Source Code Pro Light" w:hAnsi="Source Code Pro Light"/>
-          <w:sz w:val="18"/>
-        </w:rPr>
-        <w:t>.php</w:t>
-      </w:r>
-      <w:r>
-        <w:rPr>
-          <w:rFonts w:ascii="Source Code Pro Light" w:hAnsi="Source Code Pro Light"/>
-          <w:sz w:val="18"/>
-        </w:rPr>
-        <w:t>?iso</w:t>
-      </w:r>
-      <w:proofErr w:type="spellEnd"/>
+      <w:proofErr w:type="gramEnd"/>
       <w:r>
         <w:rPr>
           <w:rFonts w:ascii="Source Code Pro Light" w:hAnsi="Source Code Pro Light"/>
@@ -1104,47 +1244,59 @@
         <w:rPr>
           <w:szCs w:val="22"/>
         </w:rPr>
-        <w:t xml:space="preserve"> data is already saved in local storage: if it is then use it, otherwise fetch </w:t>
-      </w:r>
-      <w:proofErr w:type="gramStart"/>
+        <w:t xml:space="preserve"> data is already saved in local storage: if it is</w:t>
+      </w:r>
       <w:r>
         <w:rPr>
           <w:szCs w:val="22"/>
         </w:rPr>
-        <w:t>it</w:t>
-      </w:r>
-      <w:proofErr w:type="gramEnd"/>
+        <w:t>,</w:t>
+      </w:r>
       <w:r>
         <w:rPr>
           <w:szCs w:val="22"/>
         </w:rPr>
-        <w:t xml:space="preserve"> and store it in local storage. </w:t>
-      </w:r>
-    </w:p>
-    <w:p>
-      <w:r>
-        <w:t xml:space="preserve">The country filters have the exact same requirements as the first </w:t>
-      </w:r>
-      <w:proofErr w:type="gramStart"/>
-      <w:r>
-        <w:t>assignment, and</w:t>
-      </w:r>
-      <w:proofErr w:type="gramEnd"/>
-      <w:r>
-        <w:t xml:space="preserve"> use JavaScript to perform the filtering.</w:t>
-      </w:r>
-    </w:p>
-    <w:p>
-      <w:r>
-        <w:t xml:space="preserve">When the user clicks on a country (that is, the page is requested with a </w:t>
-      </w:r>
-      <w:proofErr w:type="spellStart"/>
-      <w:r>
-        <w:t>querystring</w:t>
-      </w:r>
-      <w:proofErr w:type="spellEnd"/>
-      <w:r>
-        <w:t xml:space="preserve"> parameter), display the details of the country </w:t>
+        <w:t xml:space="preserve"> then use it</w:t>
+      </w:r>
+      <w:r>
+        <w:rPr>
+          <w:szCs w:val="22"/>
+        </w:rPr>
+        <w:t>;</w:t>
+      </w:r>
+      <w:r>
+        <w:rPr>
+          <w:szCs w:val="22"/>
+        </w:rPr>
+        <w:t xml:space="preserve"> otherwise</w:t>
+      </w:r>
+      <w:r>
+        <w:rPr>
+          <w:szCs w:val="22"/>
+        </w:rPr>
+        <w:t>,</w:t>
+      </w:r>
+      <w:r>
+        <w:rPr>
+          <w:szCs w:val="22"/>
+        </w:rPr>
+        <w:t xml:space="preserve"> fetch it and store it in local storage. </w:t>
+      </w:r>
+    </w:p>
+    <w:p>
+      <w:r>
+        <w:t>The country filters have the same requirements as the first assignment and use JavaScript to perform the filtering.</w:t>
+      </w:r>
+    </w:p>
+    <w:p>
+      <w:r>
+        <w:t>When the user clicks on a country (that is, the page is requested with a query</w:t>
+      </w:r>
+      <w:r>
+        <w:t xml:space="preserve"> </w:t>
+      </w:r>
+      <w:r>
+        <w:t xml:space="preserve">string parameter), display the details of the country </w:t>
       </w:r>
       <w:r>
         <w:rPr>
@@ -1727,7 +1879,13 @@
         <w:spacing w:line="240" w:lineRule="auto"/>
       </w:pPr>
       <w:r>
-        <w:t xml:space="preserve">Redirecting to a PHP page that adds the photo to the session list, and then redirects back to this page. This is easiest but old fashioned and inefficient; it results in two redirects (two </w:t>
+        <w:t>Redirecting to a PHP page that adds the photo to the session list, and then redirects back to this page. This is easiest but old</w:t>
+      </w:r>
+      <w:r>
+        <w:t>-</w:t>
+      </w:r>
+      <w:r>
+        <w:t xml:space="preserve">fashioned and inefficient; it results in two redirects (two </w:t>
       </w:r>
       <w:proofErr w:type="spellStart"/>
       <w:r>
@@ -1869,16 +2027,11 @@
         <w:t>.</w:t>
       </w:r>
       <w:r>
-        <w:t xml:space="preserve"> If none yet, be able to handle that with a message</w:t>
-      </w:r>
-      <w:proofErr w:type="gramStart"/>
-      <w:r>
-        <w:t xml:space="preserve">. </w:t>
+        <w:t xml:space="preserve"> If none yet, be able to handle that with a message. </w:t>
       </w:r>
       <w:r>
         <w:t xml:space="preserve"> </w:t>
       </w:r>
-      <w:proofErr w:type="gramEnd"/>
       <w:r>
         <w:t xml:space="preserve">This page must be named </w:t>
       </w:r>
@@ -2066,15 +2219,7 @@
         <w:t xml:space="preserve">page doesn’t use JavaScript but PHP which </w:t>
       </w:r>
       <w:r>
-        <w:t xml:space="preserve">will require the programmatic construction of a SQL </w:t>
-      </w:r>
-      <w:proofErr w:type="gramStart"/>
-      <w:r>
-        <w:t>WHERE</w:t>
-      </w:r>
-      <w:proofErr w:type="gramEnd"/>
-      <w:r>
-        <w:t xml:space="preserve"> using this form data. To simplify your coding, assume that each filter is mutually exclusive (no ANDs or ORs needed).</w:t>
+        <w:t>will require the programmatic construction of a SQL WHERE using this form data. To simplify your coding, assume that each filter is mutually exclusive (no ANDs or ORs needed).</w:t>
       </w:r>
       <w:r>
         <w:t xml:space="preserve"> Provide a way to reset/remove the filters.</w:t>
@@ -2408,7 +2553,7 @@
           <w:sz w:val="18"/>
           <w:szCs w:val="18"/>
         </w:rPr>
-        <w:t>( $</w:t>
+        <w:t>(</w:t>
       </w:r>
       <w:proofErr w:type="gramEnd"/>
       <w:r>
@@ -2417,7 +2562,7 @@
           <w:sz w:val="18"/>
           <w:szCs w:val="18"/>
         </w:rPr>
-        <w:t>_POST['pass'], PASSWORD_BCRYPT, ['cost' =&gt; 12] );</w:t>
+        <w:t xml:space="preserve"> $_POST['pass'], PASSWORD_BCRYPT, ['cost' =&gt; 12] );</w:t>
       </w:r>
     </w:p>
     <w:p>
@@ -2523,14 +2668,12 @@
       <w:r>
         <w:t xml:space="preserve"> As well, after logging in, redirect to the </w:t>
       </w:r>
-      <w:proofErr w:type="gramStart"/>
       <w:r>
         <w:rPr>
           <w:b/>
         </w:rPr>
         <w:t>Home</w:t>
       </w:r>
-      <w:proofErr w:type="gramEnd"/>
       <w:r>
         <w:t xml:space="preserve"> page.</w:t>
       </w:r>
@@ -2593,15 +2736,7 @@
         <w:t>ou will have to check to ensure that the email doesn’t already exist</w:t>
       </w:r>
       <w:r>
-        <w:t xml:space="preserve"> in the </w:t>
-      </w:r>
-      <w:proofErr w:type="gramStart"/>
-      <w:r>
-        <w:t>users</w:t>
-      </w:r>
-      <w:proofErr w:type="gramEnd"/>
-      <w:r>
-        <w:t xml:space="preserve"> table</w:t>
+        <w:t xml:space="preserve"> in the users table</w:t>
       </w:r>
       <w:r>
         <w:t xml:space="preserve">. If it does, </w:t>
@@ -2624,14 +2759,12 @@
       <w:r>
         <w:t xml:space="preserve">table, log them in, and redirect to </w:t>
       </w:r>
-      <w:proofErr w:type="gramStart"/>
       <w:r>
         <w:rPr>
           <w:b/>
         </w:rPr>
         <w:t>Home</w:t>
       </w:r>
-      <w:proofErr w:type="gramEnd"/>
       <w:r>
         <w:t xml:space="preserve"> page.</w:t>
       </w:r>
@@ -2733,19 +2866,20 @@
       <w:r>
         <w:t xml:space="preserve"> After logging out, redirect to </w:t>
       </w:r>
-      <w:proofErr w:type="gramStart"/>
       <w:r>
         <w:rPr>
           <w:b/>
         </w:rPr>
         <w:t>Home</w:t>
       </w:r>
-      <w:proofErr w:type="gramEnd"/>
       <w:r>
         <w:t xml:space="preserve"> page.</w:t>
       </w:r>
     </w:p>
-    <w:p/>
+    <w:p>
+      <w:bookmarkStart w:id="0" w:name="_GoBack"/>
+      <w:bookmarkEnd w:id="0"/>
+    </w:p>
     <w:p/>
     <w:p>
       <w:pPr>
@@ -2767,7 +2901,7 @@
 </file>
 
 <file path=word/endnotes.xml><?xml version="1.0" encoding="utf-8"?>
-<w:endnotes xmlns:wpc="http://schemas.microsoft.com/office/word/2010/wordprocessingCanvas" xmlns:cx="http://schemas.microsoft.com/office/drawing/2014/chartex" xmlns:cx1="http://schemas.microsoft.com/office/drawing/2015/9/8/chartex" xmlns:cx2="http://schemas.microsoft.com/office/drawing/2015/10/21/chartex" xmlns:cx3="http://schemas.microsoft.com/office/drawing/2016/5/9/chartex" xmlns:cx4="http://schemas.microsoft.com/office/drawing/2016/5/10/chartex" xmlns:cx5="http://schemas.microsoft.com/office/drawing/2016/5/11/chartex" xmlns:cx6="http://schemas.microsoft.com/office/drawing/2016/5/12/chartex" xmlns:cx7="http://schemas.microsoft.com/office/drawing/2016/5/13/chartex" xmlns:cx8="http://schemas.microsoft.com/office/drawing/2016/5/14/chartex" xmlns:mc="http://schemas.openxmlformats.org/markup-compatibility/2006" xmlns:aink="http://schemas.microsoft.com/office/drawing/2016/ink" xmlns:am3d="http://schemas.microsoft.com/office/drawing/2017/model3d" xmlns:o="urn:schemas-microsoft-com:office:office" xmlns:r="http://schemas.openxmlformats.org/officeDocument/2006/relationships" xmlns:m="http://schemas.openxmlformats.org/officeDocument/2006/math" xmlns:v="urn:schemas-microsoft-com:vml" xmlns:wp14="http://schemas.microsoft.com/office/word/2010/wordprocessingDrawing" xmlns:wp="http://schemas.openxmlformats.org/drawingml/2006/wordprocessingDrawing" xmlns:w10="urn:schemas-microsoft-com:office:word" xmlns:w="http://schemas.openxmlformats.org/wordprocessingml/2006/main" xmlns:w14="http://schemas.microsoft.com/office/word/2010/wordml" xmlns:w15="http://schemas.microsoft.com/office/word/2012/wordml" xmlns:w16cex="http://schemas.microsoft.com/office/word/2018/wordml/cex" xmlns:w16cid="http://schemas.microsoft.com/office/word/2016/wordml/cid" xmlns:w16="http://schemas.microsoft.com/office/word/2018/wordml" xmlns:w16sdtdh="http://schemas.microsoft.com/office/word/2020/wordml/sdtdatahash" xmlns:w16se="http://schemas.microsoft.com/office/word/2015/wordml/symex" xmlns:wpg="http://schemas.microsoft.com/office/word/2010/wordprocessingGroup" xmlns:wpi="http://schemas.microsoft.com/office/word/2010/wordprocessingInk" xmlns:wne="http://schemas.microsoft.com/office/word/2006/wordml" xmlns:wps="http://schemas.microsoft.com/office/word/2010/wordprocessingShape" mc:Ignorable="w14 w15 w16se w16cid w16 w16cex w16sdtdh wp14">
+<w:endnotes xmlns:wpc="http://schemas.microsoft.com/office/word/2010/wordprocessingCanvas" xmlns:cx="http://schemas.microsoft.com/office/drawing/2014/chartex" xmlns:cx1="http://schemas.microsoft.com/office/drawing/2015/9/8/chartex" xmlns:mc="http://schemas.openxmlformats.org/markup-compatibility/2006" xmlns:o="urn:schemas-microsoft-com:office:office" xmlns:r="http://schemas.openxmlformats.org/officeDocument/2006/relationships" xmlns:m="http://schemas.openxmlformats.org/officeDocument/2006/math" xmlns:v="urn:schemas-microsoft-com:vml" xmlns:wp14="http://schemas.microsoft.com/office/word/2010/wordprocessingDrawing" xmlns:wp="http://schemas.openxmlformats.org/drawingml/2006/wordprocessingDrawing" xmlns:w10="urn:schemas-microsoft-com:office:word" xmlns:w="http://schemas.openxmlformats.org/wordprocessingml/2006/main" xmlns:w14="http://schemas.microsoft.com/office/word/2010/wordml" xmlns:w15="http://schemas.microsoft.com/office/word/2012/wordml" xmlns:w16se="http://schemas.microsoft.com/office/word/2015/wordml/symex" xmlns:wpg="http://schemas.microsoft.com/office/word/2010/wordprocessingGroup" xmlns:wpi="http://schemas.microsoft.com/office/word/2010/wordprocessingInk" xmlns:wne="http://schemas.microsoft.com/office/word/2006/wordml" xmlns:wps="http://schemas.microsoft.com/office/word/2010/wordprocessingShape" mc:Ignorable="w14 w15 w16se wp14">
   <w:endnote w:type="separator" w:id="-1">
     <w:p>
       <w:pPr>
@@ -2792,7 +2926,7 @@
 </file>
 
 <file path=word/footer1.xml><?xml version="1.0" encoding="utf-8"?>
-<w:ftr xmlns:wpc="http://schemas.microsoft.com/office/word/2010/wordprocessingCanvas" xmlns:cx="http://schemas.microsoft.com/office/drawing/2014/chartex" xmlns:cx1="http://schemas.microsoft.com/office/drawing/2015/9/8/chartex" xmlns:cx2="http://schemas.microsoft.com/office/drawing/2015/10/21/chartex" xmlns:cx3="http://schemas.microsoft.com/office/drawing/2016/5/9/chartex" xmlns:cx4="http://schemas.microsoft.com/office/drawing/2016/5/10/chartex" xmlns:cx5="http://schemas.microsoft.com/office/drawing/2016/5/11/chartex" xmlns:cx6="http://schemas.microsoft.com/office/drawing/2016/5/12/chartex" xmlns:cx7="http://schemas.microsoft.com/office/drawing/2016/5/13/chartex" xmlns:cx8="http://schemas.microsoft.com/office/drawing/2016/5/14/chartex" xmlns:mc="http://schemas.openxmlformats.org/markup-compatibility/2006" xmlns:aink="http://schemas.microsoft.com/office/drawing/2016/ink" xmlns:am3d="http://schemas.microsoft.com/office/drawing/2017/model3d" xmlns:o="urn:schemas-microsoft-com:office:office" xmlns:r="http://schemas.openxmlformats.org/officeDocument/2006/relationships" xmlns:m="http://schemas.openxmlformats.org/officeDocument/2006/math" xmlns:v="urn:schemas-microsoft-com:vml" xmlns:wp14="http://schemas.microsoft.com/office/word/2010/wordprocessingDrawing" xmlns:wp="http://schemas.openxmlformats.org/drawingml/2006/wordprocessingDrawing" xmlns:w10="urn:schemas-microsoft-com:office:word" xmlns:w="http://schemas.openxmlformats.org/wordprocessingml/2006/main" xmlns:w14="http://schemas.microsoft.com/office/word/2010/wordml" xmlns:w15="http://schemas.microsoft.com/office/word/2012/wordml" xmlns:w16cex="http://schemas.microsoft.com/office/word/2018/wordml/cex" xmlns:w16cid="http://schemas.microsoft.com/office/word/2016/wordml/cid" xmlns:w16="http://schemas.microsoft.com/office/word/2018/wordml" xmlns:w16sdtdh="http://schemas.microsoft.com/office/word/2020/wordml/sdtdatahash" xmlns:w16se="http://schemas.microsoft.com/office/word/2015/wordml/symex" xmlns:wpg="http://schemas.microsoft.com/office/word/2010/wordprocessingGroup" xmlns:wpi="http://schemas.microsoft.com/office/word/2010/wordprocessingInk" xmlns:wne="http://schemas.microsoft.com/office/word/2006/wordml" xmlns:wps="http://schemas.microsoft.com/office/word/2010/wordprocessingShape" mc:Ignorable="w14 w15 w16se w16cid w16 w16cex w16sdtdh wp14">
+<w:ftr xmlns:wpc="http://schemas.microsoft.com/office/word/2010/wordprocessingCanvas" xmlns:cx="http://schemas.microsoft.com/office/drawing/2014/chartex" xmlns:cx1="http://schemas.microsoft.com/office/drawing/2015/9/8/chartex" xmlns:mc="http://schemas.openxmlformats.org/markup-compatibility/2006" xmlns:o="urn:schemas-microsoft-com:office:office" xmlns:r="http://schemas.openxmlformats.org/officeDocument/2006/relationships" xmlns:m="http://schemas.openxmlformats.org/officeDocument/2006/math" xmlns:v="urn:schemas-microsoft-com:vml" xmlns:wp14="http://schemas.microsoft.com/office/word/2010/wordprocessingDrawing" xmlns:wp="http://schemas.openxmlformats.org/drawingml/2006/wordprocessingDrawing" xmlns:w10="urn:schemas-microsoft-com:office:word" xmlns:w="http://schemas.openxmlformats.org/wordprocessingml/2006/main" xmlns:w14="http://schemas.microsoft.com/office/word/2010/wordml" xmlns:w15="http://schemas.microsoft.com/office/word/2012/wordml" xmlns:w16se="http://schemas.microsoft.com/office/word/2015/wordml/symex" xmlns:wpg="http://schemas.microsoft.com/office/word/2010/wordprocessingGroup" xmlns:wpi="http://schemas.microsoft.com/office/word/2010/wordprocessingInk" xmlns:wne="http://schemas.microsoft.com/office/word/2006/wordml" xmlns:wps="http://schemas.microsoft.com/office/word/2010/wordprocessingShape" mc:Ignorable="w14 w15 w16se wp14">
   <w:sdt>
     <w:sdtPr>
       <w:id w:val="1430545777"/>
@@ -2825,7 +2959,7 @@
           <w:rPr>
             <w:noProof/>
           </w:rPr>
-          <w:t>15</w:t>
+          <w:t>11</w:t>
         </w:r>
         <w:r>
           <w:rPr>
@@ -2845,7 +2979,7 @@
 </file>
 
 <file path=word/footnotes.xml><?xml version="1.0" encoding="utf-8"?>
-<w:footnotes xmlns:wpc="http://schemas.microsoft.com/office/word/2010/wordprocessingCanvas" xmlns:cx="http://schemas.microsoft.com/office/drawing/2014/chartex" xmlns:cx1="http://schemas.microsoft.com/office/drawing/2015/9/8/chartex" xmlns:cx2="http://schemas.microsoft.com/office/drawing/2015/10/21/chartex" xmlns:cx3="http://schemas.microsoft.com/office/drawing/2016/5/9/chartex" xmlns:cx4="http://schemas.microsoft.com/office/drawing/2016/5/10/chartex" xmlns:cx5="http://schemas.microsoft.com/office/drawing/2016/5/11/chartex" xmlns:cx6="http://schemas.microsoft.com/office/drawing/2016/5/12/chartex" xmlns:cx7="http://schemas.microsoft.com/office/drawing/2016/5/13/chartex" xmlns:cx8="http://schemas.microsoft.com/office/drawing/2016/5/14/chartex" xmlns:mc="http://schemas.openxmlformats.org/markup-compatibility/2006" xmlns:aink="http://schemas.microsoft.com/office/drawing/2016/ink" xmlns:am3d="http://schemas.microsoft.com/office/drawing/2017/model3d" xmlns:o="urn:schemas-microsoft-com:office:office" xmlns:r="http://schemas.openxmlformats.org/officeDocument/2006/relationships" xmlns:m="http://schemas.openxmlformats.org/officeDocument/2006/math" xmlns:v="urn:schemas-microsoft-com:vml" xmlns:wp14="http://schemas.microsoft.com/office/word/2010/wordprocessingDrawing" xmlns:wp="http://schemas.openxmlformats.org/drawingml/2006/wordprocessingDrawing" xmlns:w10="urn:schemas-microsoft-com:office:word" xmlns:w="http://schemas.openxmlformats.org/wordprocessingml/2006/main" xmlns:w14="http://schemas.microsoft.com/office/word/2010/wordml" xmlns:w15="http://schemas.microsoft.com/office/word/2012/wordml" xmlns:w16cex="http://schemas.microsoft.com/office/word/2018/wordml/cex" xmlns:w16cid="http://schemas.microsoft.com/office/word/2016/wordml/cid" xmlns:w16="http://schemas.microsoft.com/office/word/2018/wordml" xmlns:w16sdtdh="http://schemas.microsoft.com/office/word/2020/wordml/sdtdatahash" xmlns:w16se="http://schemas.microsoft.com/office/word/2015/wordml/symex" xmlns:wpg="http://schemas.microsoft.com/office/word/2010/wordprocessingGroup" xmlns:wpi="http://schemas.microsoft.com/office/word/2010/wordprocessingInk" xmlns:wne="http://schemas.microsoft.com/office/word/2006/wordml" xmlns:wps="http://schemas.microsoft.com/office/word/2010/wordprocessingShape" mc:Ignorable="w14 w15 w16se w16cid w16 w16cex w16sdtdh wp14">
+<w:footnotes xmlns:wpc="http://schemas.microsoft.com/office/word/2010/wordprocessingCanvas" xmlns:cx="http://schemas.microsoft.com/office/drawing/2014/chartex" xmlns:cx1="http://schemas.microsoft.com/office/drawing/2015/9/8/chartex" xmlns:mc="http://schemas.openxmlformats.org/markup-compatibility/2006" xmlns:o="urn:schemas-microsoft-com:office:office" xmlns:r="http://schemas.openxmlformats.org/officeDocument/2006/relationships" xmlns:m="http://schemas.openxmlformats.org/officeDocument/2006/math" xmlns:v="urn:schemas-microsoft-com:vml" xmlns:wp14="http://schemas.microsoft.com/office/word/2010/wordprocessingDrawing" xmlns:wp="http://schemas.openxmlformats.org/drawingml/2006/wordprocessingDrawing" xmlns:w10="urn:schemas-microsoft-com:office:word" xmlns:w="http://schemas.openxmlformats.org/wordprocessingml/2006/main" xmlns:w14="http://schemas.microsoft.com/office/word/2010/wordml" xmlns:w15="http://schemas.microsoft.com/office/word/2012/wordml" xmlns:w16se="http://schemas.microsoft.com/office/word/2015/wordml/symex" xmlns:wpg="http://schemas.microsoft.com/office/word/2010/wordprocessingGroup" xmlns:wpi="http://schemas.microsoft.com/office/word/2010/wordprocessingInk" xmlns:wne="http://schemas.microsoft.com/office/word/2006/wordml" xmlns:wps="http://schemas.microsoft.com/office/word/2010/wordprocessingShape" mc:Ignorable="w14 w15 w16se wp14">
   <w:footnote w:type="separator" w:id="-1">
     <w:p>
       <w:pPr>
@@ -2870,7 +3004,7 @@
 </file>
 
 <file path=word/numbering.xml><?xml version="1.0" encoding="utf-8"?>
-<w:numbering xmlns:wpc="http://schemas.microsoft.com/office/word/2010/wordprocessingCanvas" xmlns:cx="http://schemas.microsoft.com/office/drawing/2014/chartex" xmlns:cx1="http://schemas.microsoft.com/office/drawing/2015/9/8/chartex" xmlns:cx2="http://schemas.microsoft.com/office/drawing/2015/10/21/chartex" xmlns:cx3="http://schemas.microsoft.com/office/drawing/2016/5/9/chartex" xmlns:cx4="http://schemas.microsoft.com/office/drawing/2016/5/10/chartex" xmlns:cx5="http://schemas.microsoft.com/office/drawing/2016/5/11/chartex" xmlns:cx6="http://schemas.microsoft.com/office/drawing/2016/5/12/chartex" xmlns:cx7="http://schemas.microsoft.com/office/drawing/2016/5/13/chartex" xmlns:cx8="http://schemas.microsoft.com/office/drawing/2016/5/14/chartex" xmlns:mc="http://schemas.openxmlformats.org/markup-compatibility/2006" xmlns:aink="http://schemas.microsoft.com/office/drawing/2016/ink" xmlns:am3d="http://schemas.microsoft.com/office/drawing/2017/model3d" xmlns:o="urn:schemas-microsoft-com:office:office" xmlns:r="http://schemas.openxmlformats.org/officeDocument/2006/relationships" xmlns:m="http://schemas.openxmlformats.org/officeDocument/2006/math" xmlns:v="urn:schemas-microsoft-com:vml" xmlns:wp14="http://schemas.microsoft.com/office/word/2010/wordprocessingDrawing" xmlns:wp="http://schemas.openxmlformats.org/drawingml/2006/wordprocessingDrawing" xmlns:w10="urn:schemas-microsoft-com:office:word" xmlns:w="http://schemas.openxmlformats.org/wordprocessingml/2006/main" xmlns:w14="http://schemas.microsoft.com/office/word/2010/wordml" xmlns:w15="http://schemas.microsoft.com/office/word/2012/wordml" xmlns:w16cex="http://schemas.microsoft.com/office/word/2018/wordml/cex" xmlns:w16cid="http://schemas.microsoft.com/office/word/2016/wordml/cid" xmlns:w16="http://schemas.microsoft.com/office/word/2018/wordml" xmlns:w16sdtdh="http://schemas.microsoft.com/office/word/2020/wordml/sdtdatahash" xmlns:w16se="http://schemas.microsoft.com/office/word/2015/wordml/symex" xmlns:wpg="http://schemas.microsoft.com/office/word/2010/wordprocessingGroup" xmlns:wpi="http://schemas.microsoft.com/office/word/2010/wordprocessingInk" xmlns:wne="http://schemas.microsoft.com/office/word/2006/wordml" xmlns:wps="http://schemas.microsoft.com/office/word/2010/wordprocessingShape" mc:Ignorable="w14 w15 w16se w16cid w16 w16cex w16sdtdh wp14">
+<w:numbering xmlns:wpc="http://schemas.microsoft.com/office/word/2010/wordprocessingCanvas" xmlns:cx="http://schemas.microsoft.com/office/drawing/2014/chartex" xmlns:cx1="http://schemas.microsoft.com/office/drawing/2015/9/8/chartex" xmlns:mc="http://schemas.openxmlformats.org/markup-compatibility/2006" xmlns:o="urn:schemas-microsoft-com:office:office" xmlns:r="http://schemas.openxmlformats.org/officeDocument/2006/relationships" xmlns:m="http://schemas.openxmlformats.org/officeDocument/2006/math" xmlns:v="urn:schemas-microsoft-com:vml" xmlns:wp14="http://schemas.microsoft.com/office/word/2010/wordprocessingDrawing" xmlns:wp="http://schemas.openxmlformats.org/drawingml/2006/wordprocessingDrawing" xmlns:w10="urn:schemas-microsoft-com:office:word" xmlns:w="http://schemas.openxmlformats.org/wordprocessingml/2006/main" xmlns:w14="http://schemas.microsoft.com/office/word/2010/wordml" xmlns:w15="http://schemas.microsoft.com/office/word/2012/wordml" xmlns:w16se="http://schemas.microsoft.com/office/word/2015/wordml/symex" xmlns:wpg="http://schemas.microsoft.com/office/word/2010/wordprocessingGroup" xmlns:wpi="http://schemas.microsoft.com/office/word/2010/wordprocessingInk" xmlns:wne="http://schemas.microsoft.com/office/word/2006/wordml" xmlns:wps="http://schemas.microsoft.com/office/word/2010/wordprocessingShape" mc:Ignorable="w14 w15 w16se wp14">
   <w:abstractNum w:abstractNumId="0" w15:restartNumberingAfterBreak="0">
     <w:nsid w:val="08D46D06"/>
     <w:multiLevelType w:val="hybridMultilevel"/>
@@ -4100,7 +4234,7 @@
 </file>
 
 <file path=word/styles.xml><?xml version="1.0" encoding="utf-8"?>
-<w:styles xmlns:mc="http://schemas.openxmlformats.org/markup-compatibility/2006" xmlns:r="http://schemas.openxmlformats.org/officeDocument/2006/relationships" xmlns:w="http://schemas.openxmlformats.org/wordprocessingml/2006/main" xmlns:w14="http://schemas.microsoft.com/office/word/2010/wordml" xmlns:w15="http://schemas.microsoft.com/office/word/2012/wordml" xmlns:w16cex="http://schemas.microsoft.com/office/word/2018/wordml/cex" xmlns:w16cid="http://schemas.microsoft.com/office/word/2016/wordml/cid" xmlns:w16="http://schemas.microsoft.com/office/word/2018/wordml" xmlns:w16sdtdh="http://schemas.microsoft.com/office/word/2020/wordml/sdtdatahash" xmlns:w16se="http://schemas.microsoft.com/office/word/2015/wordml/symex" mc:Ignorable="w14 w15 w16se w16cid w16 w16cex w16sdtdh">
+<w:styles xmlns:mc="http://schemas.openxmlformats.org/markup-compatibility/2006" xmlns:r="http://schemas.openxmlformats.org/officeDocument/2006/relationships" xmlns:w="http://schemas.openxmlformats.org/wordprocessingml/2006/main" xmlns:w14="http://schemas.microsoft.com/office/word/2010/wordml" xmlns:w15="http://schemas.microsoft.com/office/word/2012/wordml" xmlns:w16se="http://schemas.microsoft.com/office/word/2015/wordml/symex" mc:Ignorable="w14 w15 w16se">
   <w:docDefaults>
     <w:rPrDefault>
       <w:rPr>
@@ -4116,7 +4250,7 @@
       </w:pPr>
     </w:pPrDefault>
   </w:docDefaults>
-  <w:latentStyles w:defLockedState="0" w:defUIPriority="99" w:defSemiHidden="0" w:defUnhideWhenUsed="0" w:defQFormat="0" w:count="376">
+  <w:latentStyles w:defLockedState="0" w:defUIPriority="99" w:defSemiHidden="0" w:defUnhideWhenUsed="0" w:defQFormat="0" w:count="371">
     <w:lsdException w:name="Normal" w:uiPriority="0" w:qFormat="1"/>
     <w:lsdException w:name="heading 1" w:uiPriority="0" w:qFormat="1"/>
     <w:lsdException w:name="heading 2" w:semiHidden="1" w:uiPriority="0" w:unhideWhenUsed="1" w:qFormat="1"/>
@@ -4488,11 +4622,6 @@
     <w:lsdException w:name="List Table 5 Dark Accent 6" w:uiPriority="50"/>
     <w:lsdException w:name="List Table 6 Colorful Accent 6" w:uiPriority="51"/>
     <w:lsdException w:name="List Table 7 Colorful Accent 6" w:uiPriority="52"/>
-    <w:lsdException w:name="Mention" w:semiHidden="1" w:unhideWhenUsed="1"/>
-    <w:lsdException w:name="Smart Hyperlink" w:semiHidden="1" w:unhideWhenUsed="1"/>
-    <w:lsdException w:name="Hashtag" w:semiHidden="1" w:unhideWhenUsed="1"/>
-    <w:lsdException w:name="Unresolved Mention" w:semiHidden="1" w:unhideWhenUsed="1"/>
-    <w:lsdException w:name="Smart Link" w:semiHidden="1" w:unhideWhenUsed="1"/>
   </w:latentStyles>
   <w:style w:type="paragraph" w:default="1" w:styleId="Normal">
     <w:name w:val="Normal"/>

</xml_diff>